<commit_message>
Networking Lab exercises added
</commit_message>
<xml_diff>
--- a/Biswa/RollNumber_Name_LabRecord.docx
+++ b/Biswa/RollNumber_Name_LabRecord.docx
@@ -106,6 +106,11 @@
     <w:p>
       <w:r>
         <w:t>When collaborating with others, why might it be important to frequently pull the latest changes?</w:t>
+      </w:r>
+    </w:p>
+    <w:p>
+      <w:r>
+        <w:t>qbcde</w:t>
       </w:r>
     </w:p>
     <w:sectPr>

</xml_diff>